<commit_message>
ADDED INSERT FOR PEOPLE AND SELECT STATEMENTS
</commit_message>
<xml_diff>
--- a/BD/Zadanie BD 1 V klas.docx
+++ b/BD/Zadanie BD 1 V klas.docx
@@ -151,10 +151,7 @@
         </w:numPr>
       </w:pPr>
       <w:r>
-        <w:t xml:space="preserve">LastName </w:t>
-      </w:r>
-      <w:r>
-        <w:t xml:space="preserve">( </w:t>
+        <w:t xml:space="preserve">LastName ( </w:t>
       </w:r>
       <w:r>
         <w:rPr>
@@ -311,414 +308,411 @@
         </w:numPr>
       </w:pPr>
       <w:r>
-        <w:t>Towns</w:t>
-      </w:r>
-      <w:r>
+        <w:t>Towns:</w:t>
+      </w:r>
+    </w:p>
+    <w:p>
+      <w:pPr>
+        <w:pStyle w:val="ListParagraph"/>
+        <w:numPr>
+          <w:ilvl w:val="0"/>
+          <w:numId w:val="2"/>
+        </w:numPr>
+      </w:pPr>
+      <w:r>
+        <w:t xml:space="preserve">Name ( </w:t>
+      </w:r>
+      <w:r>
+        <w:rPr>
+          <w:lang w:val="bg-BG"/>
+        </w:rPr>
+        <w:t>стринг</w:t>
+      </w:r>
+      <w:r>
+        <w:t xml:space="preserve"> 16 </w:t>
+      </w:r>
+      <w:r>
+        <w:rPr>
+          <w:lang w:val="bg-BG"/>
+        </w:rPr>
+        <w:t>символа)</w:t>
+      </w:r>
+      <w:r>
+        <w:t xml:space="preserve"> </w:t>
+      </w:r>
+      <w:r>
+        <w:rPr>
+          <w:highlight w:val="yellow"/>
+        </w:rPr>
+        <w:t>[Not null]</w:t>
+      </w:r>
+    </w:p>
+    <w:p>
+      <w:pPr>
+        <w:pStyle w:val="ListParagraph"/>
+        <w:numPr>
+          <w:ilvl w:val="0"/>
+          <w:numId w:val="2"/>
+        </w:numPr>
+      </w:pPr>
+      <w:r>
+        <w:t xml:space="preserve">Population </w:t>
+      </w:r>
+      <w:r>
+        <w:t>(</w:t>
+      </w:r>
+      <w:r>
+        <w:rPr>
+          <w:lang w:val="bg-BG"/>
+        </w:rPr>
+        <w:t>int</w:t>
+      </w:r>
+      <w:r>
+        <w:t xml:space="preserve">) </w:t>
+      </w:r>
+      <w:r>
+        <w:rPr>
+          <w:highlight w:val="yellow"/>
+        </w:rPr>
+        <w:t>[Not null]</w:t>
+      </w:r>
+    </w:p>
+    <w:p>
+      <w:pPr>
+        <w:pStyle w:val="ListParagraph"/>
+        <w:numPr>
+          <w:ilvl w:val="0"/>
+          <w:numId w:val="2"/>
+        </w:numPr>
+      </w:pPr>
+      <w:r>
+        <w:t>PostCode</w:t>
+      </w:r>
+      <w:r>
+        <w:t xml:space="preserve"> (</w:t>
+      </w:r>
+      <w:r>
+        <w:t>string 8</w:t>
+      </w:r>
+      <w:r>
+        <w:t>)</w:t>
+      </w:r>
+      <w:r>
+        <w:t xml:space="preserve"> [optional]</w:t>
+      </w:r>
+    </w:p>
+    <w:p>
+      <w:pPr>
+        <w:pStyle w:val="ListParagraph"/>
+        <w:numPr>
+          <w:ilvl w:val="0"/>
+          <w:numId w:val="2"/>
+        </w:numPr>
+        <w:rPr>
+          <w:color w:val="7030A0"/>
+        </w:rPr>
+      </w:pPr>
+      <w:r>
+        <w:rPr>
+          <w:color w:val="7030A0"/>
+        </w:rPr>
+        <w:t xml:space="preserve">Country </w:t>
+      </w:r>
+    </w:p>
+    <w:p>
+      <w:pPr>
+        <w:pStyle w:val="ListParagraph"/>
+        <w:numPr>
+          <w:ilvl w:val="0"/>
+          <w:numId w:val="2"/>
+        </w:numPr>
+      </w:pPr>
+      <w:r>
+        <w:rPr>
+          <w:color w:val="7030A0"/>
+        </w:rPr>
+        <w:t>Region</w:t>
+      </w:r>
+      <w:r>
+        <w:t xml:space="preserve"> (</w:t>
+      </w:r>
+      <w:r>
+        <w:rPr>
+          <w:lang w:val="bg-BG"/>
+        </w:rPr>
+        <w:t xml:space="preserve">град) </w:t>
+      </w:r>
+      <w:r>
+        <w:t>[Optional]</w:t>
+      </w:r>
+    </w:p>
+    <w:p>
+      <w:pPr>
+        <w:pStyle w:val="ListParagraph"/>
+        <w:numPr>
+          <w:ilvl w:val="0"/>
+          <w:numId w:val="1"/>
+        </w:numPr>
+      </w:pPr>
+      <w:r>
+        <w:t>Country:</w:t>
+      </w:r>
+    </w:p>
+    <w:p>
+      <w:pPr>
+        <w:pStyle w:val="ListParagraph"/>
+        <w:numPr>
+          <w:ilvl w:val="0"/>
+          <w:numId w:val="2"/>
+        </w:numPr>
+      </w:pPr>
+      <w:r>
+        <w:t xml:space="preserve">Name ( </w:t>
+      </w:r>
+      <w:r>
+        <w:rPr>
+          <w:lang w:val="bg-BG"/>
+        </w:rPr>
+        <w:t>стринг</w:t>
+      </w:r>
+      <w:r>
+        <w:t xml:space="preserve"> 16 </w:t>
+      </w:r>
+      <w:r>
+        <w:rPr>
+          <w:lang w:val="bg-BG"/>
+        </w:rPr>
+        <w:t>символа)</w:t>
+      </w:r>
+      <w:r>
+        <w:t xml:space="preserve"> </w:t>
+      </w:r>
+      <w:r>
+        <w:rPr>
+          <w:highlight w:val="yellow"/>
+        </w:rPr>
+        <w:t>[Not null]</w:t>
+      </w:r>
+    </w:p>
+    <w:p>
+      <w:pPr>
+        <w:pStyle w:val="ListParagraph"/>
+        <w:numPr>
+          <w:ilvl w:val="0"/>
+          <w:numId w:val="2"/>
+        </w:numPr>
+      </w:pPr>
+      <w:r>
+        <w:t>Population</w:t>
+      </w:r>
+      <w:r>
+        <w:t>Milions</w:t>
+      </w:r>
+      <w:r>
+        <w:t xml:space="preserve"> (</w:t>
+      </w:r>
+      <w:r>
+        <w:rPr>
+          <w:lang w:val="bg-BG"/>
+        </w:rPr>
+        <w:t>int</w:t>
+      </w:r>
+      <w:r>
+        <w:t xml:space="preserve">) </w:t>
+      </w:r>
+      <w:r>
+        <w:rPr>
+          <w:highlight w:val="yellow"/>
+        </w:rPr>
+        <w:t>[Not null]</w:t>
+      </w:r>
+    </w:p>
+    <w:p>
+      <w:pPr>
+        <w:pStyle w:val="ListParagraph"/>
+        <w:numPr>
+          <w:ilvl w:val="0"/>
+          <w:numId w:val="2"/>
+        </w:numPr>
+      </w:pPr>
+      <w:r>
+        <w:t>Designation (string 2)</w:t>
+      </w:r>
+      <w:r>
+        <w:rPr>
+          <w:highlight w:val="yellow"/>
+        </w:rPr>
+        <w:t xml:space="preserve"> </w:t>
+      </w:r>
+      <w:r>
+        <w:rPr>
+          <w:highlight w:val="yellow"/>
+        </w:rPr>
+        <w:t>[Not null]</w:t>
+      </w:r>
+    </w:p>
+    <w:p>
+      <w:pPr>
+        <w:pStyle w:val="ListParagraph"/>
+        <w:numPr>
+          <w:ilvl w:val="0"/>
+          <w:numId w:val="2"/>
+        </w:numPr>
+      </w:pPr>
+      <w:r>
+        <w:t>ContinentName</w:t>
+      </w:r>
+      <w:r>
+        <w:t xml:space="preserve"> </w:t>
+      </w:r>
+      <w:r>
+        <w:rPr>
+          <w:highlight w:val="yellow"/>
+        </w:rPr>
+        <w:t>[Not null]</w:t>
+      </w:r>
+    </w:p>
+    <w:p>
+      <w:pPr>
+        <w:pStyle w:val="ListParagraph"/>
+        <w:numPr>
+          <w:ilvl w:val="0"/>
+          <w:numId w:val="2"/>
+        </w:numPr>
+      </w:pPr>
+      <w:r>
+        <w:t xml:space="preserve">Languages </w:t>
+      </w:r>
+      <w:r>
+        <w:t xml:space="preserve">(string </w:t>
+      </w:r>
+      <w:r>
+        <w:t>64</w:t>
+      </w:r>
+      <w:r>
+        <w:t>)</w:t>
+      </w:r>
+      <w:r>
+        <w:rPr>
+          <w:highlight w:val="yellow"/>
+        </w:rPr>
+        <w:t xml:space="preserve"> </w:t>
+      </w:r>
+      <w:r>
+        <w:rPr>
+          <w:highlight w:val="yellow"/>
+        </w:rPr>
+        <w:t>[Not null]</w:t>
+      </w:r>
+    </w:p>
+    <w:p>
+      <w:pPr>
+        <w:pStyle w:val="ListParagraph"/>
+        <w:numPr>
+          <w:ilvl w:val="0"/>
+          <w:numId w:val="2"/>
+        </w:numPr>
+      </w:pPr>
+      <w:r>
+        <w:t>Description (string 1024)</w:t>
+      </w:r>
+      <w:r>
+        <w:rPr>
+          <w:highlight w:val="yellow"/>
+        </w:rPr>
+        <w:t xml:space="preserve"> </w:t>
+      </w:r>
+      <w:r>
+        <w:rPr>
+          <w:highlight w:val="yellow"/>
+        </w:rPr>
+        <w:t>[</w:t>
+      </w:r>
+      <w:r>
+        <w:rPr>
+          <w:highlight w:val="yellow"/>
+          <w:lang w:val="bg-BG"/>
+        </w:rPr>
+        <w:t>може и да няма</w:t>
+      </w:r>
+      <w:r>
+        <w:rPr>
+          <w:highlight w:val="yellow"/>
+        </w:rPr>
+        <w:t>]</w:t>
+      </w:r>
+    </w:p>
+    <w:p>
+      <w:pPr>
+        <w:pStyle w:val="ListParagraph"/>
+        <w:ind w:left="1080"/>
+        <w:rPr>
+          <w:sz w:val="20"/>
+        </w:rPr>
+      </w:pPr>
+    </w:p>
+    <w:p>
+      <w:pPr>
+        <w:pStyle w:val="ListParagraph"/>
+        <w:numPr>
+          <w:ilvl w:val="0"/>
+          <w:numId w:val="3"/>
+        </w:numPr>
+      </w:pPr>
+      <w:r>
+        <w:rPr>
+          <w:b/>
+          <w:lang w:val="bg-BG"/>
+        </w:rPr>
+        <w:t xml:space="preserve">Да се </w:t>
+      </w:r>
+      <w:r>
+        <w:rPr>
+          <w:b/>
+          <w:lang w:val="bg-BG"/>
+        </w:rPr>
+        <w:t>въведът следните обекти в базата</w:t>
+      </w:r>
+      <w:r>
+        <w:rPr>
+          <w:b/>
+        </w:rPr>
         <w:t>:</w:t>
       </w:r>
     </w:p>
     <w:p>
       <w:pPr>
         <w:pStyle w:val="ListParagraph"/>
-        <w:numPr>
-          <w:ilvl w:val="0"/>
-          <w:numId w:val="2"/>
-        </w:numPr>
-      </w:pPr>
-      <w:r>
-        <w:t>Name</w:t>
-      </w:r>
-      <w:r>
-        <w:t xml:space="preserve"> ( </w:t>
-      </w:r>
-      <w:r>
-        <w:rPr>
-          <w:lang w:val="bg-BG"/>
-        </w:rPr>
-        <w:t>стринг</w:t>
-      </w:r>
-      <w:r>
-        <w:t xml:space="preserve"> 16 </w:t>
-      </w:r>
-      <w:r>
-        <w:rPr>
-          <w:lang w:val="bg-BG"/>
-        </w:rPr>
-        <w:t>символа)</w:t>
-      </w:r>
-      <w:r>
-        <w:t xml:space="preserve"> </w:t>
-      </w:r>
-      <w:r>
-        <w:rPr>
-          <w:highlight w:val="yellow"/>
-        </w:rPr>
-        <w:t>[Not null]</w:t>
-      </w:r>
-    </w:p>
-    <w:p>
-      <w:pPr>
-        <w:pStyle w:val="ListParagraph"/>
-        <w:numPr>
-          <w:ilvl w:val="0"/>
-          <w:numId w:val="2"/>
-        </w:numPr>
-      </w:pPr>
-      <w:r>
-        <w:t>Population</w:t>
-      </w:r>
-      <w:r>
-        <w:t xml:space="preserve"> </w:t>
-      </w:r>
-      <w:r>
-        <w:t>(</w:t>
-      </w:r>
-      <w:r>
-        <w:rPr>
-          <w:lang w:val="bg-BG"/>
-        </w:rPr>
-        <w:t>int</w:t>
-      </w:r>
-      <w:r>
-        <w:t xml:space="preserve">) </w:t>
-      </w:r>
-      <w:r>
-        <w:rPr>
-          <w:highlight w:val="yellow"/>
-        </w:rPr>
-        <w:t>[Not null]</w:t>
-      </w:r>
-    </w:p>
-    <w:p>
-      <w:pPr>
-        <w:pStyle w:val="ListParagraph"/>
-        <w:numPr>
-          <w:ilvl w:val="0"/>
-          <w:numId w:val="2"/>
-        </w:numPr>
-      </w:pPr>
-      <w:r>
-        <w:t>PostCode</w:t>
-      </w:r>
-      <w:r>
-        <w:t xml:space="preserve"> (</w:t>
-      </w:r>
-      <w:r>
-        <w:t>string 8</w:t>
-      </w:r>
-      <w:r>
-        <w:t>)</w:t>
-      </w:r>
-      <w:r>
-        <w:t xml:space="preserve"> [optional]</w:t>
-      </w:r>
-    </w:p>
-    <w:p>
-      <w:pPr>
-        <w:pStyle w:val="ListParagraph"/>
-        <w:numPr>
-          <w:ilvl w:val="0"/>
-          <w:numId w:val="2"/>
-        </w:numPr>
-        <w:rPr>
-          <w:color w:val="7030A0"/>
-        </w:rPr>
-      </w:pPr>
-      <w:r>
-        <w:rPr>
-          <w:color w:val="7030A0"/>
-        </w:rPr>
-        <w:t xml:space="preserve">Country </w:t>
-      </w:r>
-    </w:p>
-    <w:p>
-      <w:pPr>
-        <w:pStyle w:val="ListParagraph"/>
-        <w:numPr>
-          <w:ilvl w:val="0"/>
-          <w:numId w:val="2"/>
-        </w:numPr>
-      </w:pPr>
-      <w:r>
-        <w:rPr>
-          <w:color w:val="7030A0"/>
-        </w:rPr>
-        <w:t>Region</w:t>
-      </w:r>
-      <w:r>
-        <w:t xml:space="preserve"> (</w:t>
-      </w:r>
-      <w:r>
-        <w:rPr>
-          <w:lang w:val="bg-BG"/>
-        </w:rPr>
-        <w:t xml:space="preserve">град) </w:t>
-      </w:r>
-      <w:r>
-        <w:t>[Optional]</w:t>
-      </w:r>
-    </w:p>
-    <w:p>
-      <w:pPr>
-        <w:pStyle w:val="ListParagraph"/>
-        <w:numPr>
-          <w:ilvl w:val="0"/>
-          <w:numId w:val="1"/>
-        </w:numPr>
-      </w:pPr>
-      <w:r>
-        <w:t>Country</w:t>
-      </w:r>
-      <w:r>
-        <w:t>:</w:t>
-      </w:r>
-    </w:p>
-    <w:p>
-      <w:pPr>
-        <w:pStyle w:val="ListParagraph"/>
-        <w:numPr>
-          <w:ilvl w:val="0"/>
-          <w:numId w:val="2"/>
-        </w:numPr>
-      </w:pPr>
-      <w:r>
-        <w:t xml:space="preserve">Name ( </w:t>
-      </w:r>
-      <w:r>
-        <w:rPr>
-          <w:lang w:val="bg-BG"/>
-        </w:rPr>
-        <w:t>стринг</w:t>
-      </w:r>
-      <w:r>
-        <w:t xml:space="preserve"> 16 </w:t>
-      </w:r>
-      <w:r>
-        <w:rPr>
-          <w:lang w:val="bg-BG"/>
-        </w:rPr>
-        <w:t>символа)</w:t>
-      </w:r>
-      <w:r>
-        <w:t xml:space="preserve"> </w:t>
-      </w:r>
-      <w:r>
-        <w:rPr>
-          <w:highlight w:val="yellow"/>
-        </w:rPr>
-        <w:t>[Not null]</w:t>
-      </w:r>
-    </w:p>
-    <w:p>
-      <w:pPr>
-        <w:pStyle w:val="ListParagraph"/>
-        <w:numPr>
-          <w:ilvl w:val="0"/>
-          <w:numId w:val="2"/>
-        </w:numPr>
-      </w:pPr>
-      <w:r>
-        <w:t>Population</w:t>
-      </w:r>
-      <w:r>
-        <w:t>Milions</w:t>
-      </w:r>
-      <w:r>
-        <w:t xml:space="preserve"> (</w:t>
-      </w:r>
-      <w:r>
-        <w:rPr>
-          <w:lang w:val="bg-BG"/>
-        </w:rPr>
-        <w:t>int</w:t>
-      </w:r>
-      <w:r>
-        <w:t xml:space="preserve">) </w:t>
-      </w:r>
-      <w:r>
-        <w:rPr>
-          <w:highlight w:val="yellow"/>
-        </w:rPr>
-        <w:t>[Not null]</w:t>
-      </w:r>
-    </w:p>
-    <w:p>
-      <w:pPr>
-        <w:pStyle w:val="ListParagraph"/>
-        <w:numPr>
-          <w:ilvl w:val="0"/>
-          <w:numId w:val="2"/>
-        </w:numPr>
-      </w:pPr>
-      <w:r>
-        <w:t>Designation</w:t>
-      </w:r>
-      <w:r>
-        <w:t xml:space="preserve"> (string </w:t>
-      </w:r>
-      <w:r>
-        <w:t>2</w:t>
-      </w:r>
-      <w:r>
-        <w:t>)</w:t>
-      </w:r>
-      <w:r>
-        <w:rPr>
-          <w:highlight w:val="yellow"/>
-        </w:rPr>
-        <w:t xml:space="preserve"> </w:t>
-      </w:r>
-      <w:r>
-        <w:rPr>
-          <w:highlight w:val="yellow"/>
-        </w:rPr>
-        <w:t>[Not null]</w:t>
-      </w:r>
-    </w:p>
-    <w:p>
-      <w:pPr>
-        <w:pStyle w:val="ListParagraph"/>
-        <w:numPr>
-          <w:ilvl w:val="0"/>
-          <w:numId w:val="2"/>
-        </w:numPr>
-      </w:pPr>
-      <w:r>
-        <w:t>ContinentName</w:t>
-      </w:r>
-      <w:r>
-        <w:t xml:space="preserve"> </w:t>
-      </w:r>
-      <w:r>
-        <w:rPr>
-          <w:highlight w:val="yellow"/>
-        </w:rPr>
-        <w:t>[Not null]</w:t>
-      </w:r>
-    </w:p>
-    <w:p>
-      <w:pPr>
-        <w:pStyle w:val="ListParagraph"/>
-        <w:numPr>
-          <w:ilvl w:val="0"/>
-          <w:numId w:val="2"/>
-        </w:numPr>
-      </w:pPr>
-      <w:r>
-        <w:t xml:space="preserve">Languages </w:t>
-      </w:r>
-      <w:r>
-        <w:t xml:space="preserve">(string </w:t>
-      </w:r>
-      <w:r>
-        <w:t>64</w:t>
-      </w:r>
-      <w:r>
-        <w:t>)</w:t>
-      </w:r>
-      <w:r>
-        <w:rPr>
-          <w:highlight w:val="yellow"/>
-        </w:rPr>
-        <w:t xml:space="preserve"> </w:t>
-      </w:r>
-      <w:r>
-        <w:rPr>
-          <w:highlight w:val="yellow"/>
-        </w:rPr>
-        <w:t>[Not null]</w:t>
-      </w:r>
-    </w:p>
-    <w:p>
-      <w:pPr>
-        <w:pStyle w:val="ListParagraph"/>
-        <w:numPr>
-          <w:ilvl w:val="0"/>
-          <w:numId w:val="2"/>
-        </w:numPr>
-      </w:pPr>
-      <w:r>
-        <w:t>Description (string 1024)</w:t>
-      </w:r>
-      <w:r>
-        <w:rPr>
-          <w:highlight w:val="yellow"/>
-        </w:rPr>
-        <w:t xml:space="preserve"> </w:t>
-      </w:r>
-      <w:r>
-        <w:rPr>
-          <w:highlight w:val="yellow"/>
-        </w:rPr>
-        <w:t>[</w:t>
-      </w:r>
-      <w:r>
-        <w:rPr>
-          <w:highlight w:val="yellow"/>
-          <w:lang w:val="bg-BG"/>
-        </w:rPr>
-        <w:t>може и да няма</w:t>
-      </w:r>
-      <w:r>
-        <w:rPr>
-          <w:highlight w:val="yellow"/>
-        </w:rPr>
-        <w:t>]</w:t>
-      </w:r>
-    </w:p>
-    <w:p>
-      <w:pPr>
-        <w:pStyle w:val="ListParagraph"/>
         <w:ind w:left="1080"/>
         <w:rPr>
-          <w:sz w:val="20"/>
-        </w:rPr>
-      </w:pPr>
-    </w:p>
-    <w:p>
-      <w:pPr>
-        <w:pStyle w:val="ListParagraph"/>
-        <w:numPr>
-          <w:ilvl w:val="0"/>
-          <w:numId w:val="3"/>
-        </w:numPr>
-      </w:pPr>
-      <w:r>
-        <w:rPr>
           <w:b/>
           <w:lang w:val="bg-BG"/>
         </w:rPr>
-        <w:t xml:space="preserve">Да се </w:t>
-      </w:r>
+      </w:pPr>
       <w:r>
         <w:rPr>
           <w:b/>
           <w:lang w:val="bg-BG"/>
         </w:rPr>
-        <w:t>въведът следните обекти в базата</w:t>
-      </w:r>
-      <w:r>
-        <w:rPr>
-          <w:b/>
-        </w:rPr>
-        <w:t>:</w:t>
+        <w:t>Държави:</w:t>
       </w:r>
     </w:p>
     <w:p>
       <w:pPr>
         <w:pStyle w:val="ListParagraph"/>
         <w:ind w:left="1080"/>
-        <w:rPr>
-          <w:b/>
-          <w:lang w:val="bg-BG"/>
-        </w:rPr>
-      </w:pPr>
-      <w:r>
-        <w:rPr>
-          <w:b/>
-          <w:lang w:val="bg-BG"/>
-        </w:rPr>
-        <w:t>Държави:</w:t>
+      </w:pPr>
+      <w:r>
+        <w:t>Bulgaria</w:t>
+      </w:r>
+      <w:r>
+        <w:rPr>
+          <w:lang w:val="bg-BG"/>
+        </w:rPr>
+        <w:t>,6.5</w:t>
+      </w:r>
+      <w:r>
+        <w:t>,BG,Europe,Bulgarian,”Visoki sini planini, Reki I zlatni ravnini.”</w:t>
       </w:r>
     </w:p>
     <w:p>
@@ -727,24 +721,6 @@
         <w:ind w:left="1080"/>
       </w:pPr>
       <w:r>
-        <w:t>Bulgaria</w:t>
-      </w:r>
-      <w:r>
-        <w:rPr>
-          <w:lang w:val="bg-BG"/>
-        </w:rPr>
-        <w:t>,6.5</w:t>
-      </w:r>
-      <w:r>
-        <w:t>,BG,Europe,Bulgarian,”Visoki sini planini, Reki I zlatni ravnini.”</w:t>
-      </w:r>
-    </w:p>
-    <w:p>
-      <w:pPr>
-        <w:pStyle w:val="ListParagraph"/>
-        <w:ind w:left="1080"/>
-      </w:pPr>
-      <w:r>
         <w:t>Uganda</w:t>
       </w:r>
       <w:r>
@@ -763,25 +739,7 @@
         <w:t>5</w:t>
       </w:r>
       <w:r>
-        <w:t>,</w:t>
-      </w:r>
-      <w:r>
-        <w:t>UG</w:t>
-      </w:r>
-      <w:r>
-        <w:t>,</w:t>
-      </w:r>
-      <w:r>
-        <w:t>Africa</w:t>
-      </w:r>
-      <w:r>
-        <w:t>,</w:t>
-      </w:r>
-      <w:r>
-        <w:t>English</w:t>
-      </w:r>
-      <w:r>
-        <w:t>,”</w:t>
+        <w:t>,UG,Africa,English,”</w:t>
       </w:r>
       <w:r>
         <w:rPr>
@@ -794,10 +752,7 @@
         <w:t>For God and My Country</w:t>
       </w:r>
       <w:r>
-        <w:t>”</w:t>
-      </w:r>
-      <w:r>
-        <w:t>.</w:t>
+        <w:t>”.</w:t>
       </w:r>
     </w:p>
     <w:p>
@@ -834,14 +789,7 @@
           <w:b/>
           <w:lang w:val="bg-BG"/>
         </w:rPr>
-        <w:t>Градове</w:t>
-      </w:r>
-      <w:r>
-        <w:rPr>
-          <w:b/>
-          <w:lang w:val="bg-BG"/>
-        </w:rPr>
-        <w:t>:</w:t>
+        <w:t>Градове:</w:t>
       </w:r>
     </w:p>
     <w:p>
@@ -910,46 +858,49 @@
         <w:ind w:left="1080"/>
       </w:pPr>
       <w:r>
-        <w:t>Smiadovo</w:t>
+        <w:t>Smiadovo,4044,9820,</w:t>
+      </w:r>
+      <w:r>
+        <w:rPr>
+          <w:highlight w:val="red"/>
+        </w:rPr>
+        <w:t xml:space="preserve"> </w:t>
+      </w:r>
+      <w:r>
+        <w:rPr>
+          <w:highlight w:val="red"/>
+        </w:rPr>
+        <w:t>Bulgaria</w:t>
       </w:r>
       <w:r>
         <w:t>,</w:t>
       </w:r>
       <w:r>
-        <w:t>4044</w:t>
-      </w:r>
-      <w:r>
-        <w:t>,</w:t>
-      </w:r>
-      <w:r>
-        <w:t>9820</w:t>
-      </w:r>
-      <w:r>
-        <w:t>,</w:t>
+        <w:t xml:space="preserve"> </w:t>
       </w:r>
       <w:r>
         <w:rPr>
           <w:highlight w:val="red"/>
         </w:rPr>
-        <w:t xml:space="preserve"> </w:t>
+        <w:t>Shumen</w:t>
+      </w:r>
+    </w:p>
+    <w:p>
+      <w:pPr>
+        <w:pStyle w:val="ListParagraph"/>
+        <w:ind w:left="1080"/>
+      </w:pPr>
+      <w:r>
+        <w:t>Richmond,229000,V4K,</w:t>
       </w:r>
       <w:r>
         <w:rPr>
           <w:highlight w:val="red"/>
         </w:rPr>
-        <w:t>Bulgaria</w:t>
-      </w:r>
-      <w:r>
-        <w:t>,</w:t>
-      </w:r>
-      <w:r>
-        <w:t xml:space="preserve"> </w:t>
-      </w:r>
-      <w:r>
-        <w:rPr>
-          <w:highlight w:val="red"/>
-        </w:rPr>
-        <w:t>Shumen</w:t>
+        <w:t>USA</w:t>
+      </w:r>
+      <w:r>
+        <w:t>,null</w:t>
       </w:r>
     </w:p>
     <w:p>
@@ -958,40 +909,7 @@
         <w:ind w:left="1080"/>
       </w:pPr>
       <w:r>
-        <w:t>Richmond,229000,V4K,</w:t>
-      </w:r>
-      <w:r>
-        <w:rPr>
-          <w:highlight w:val="red"/>
-        </w:rPr>
-        <w:t>USA</w:t>
-      </w:r>
-      <w:r>
-        <w:t>,null</w:t>
-      </w:r>
-    </w:p>
-    <w:p>
-      <w:pPr>
-        <w:pStyle w:val="ListParagraph"/>
-        <w:ind w:left="1080"/>
-      </w:pPr>
-      <w:r>
-        <w:t>Kampala</w:t>
-      </w:r>
-      <w:r>
-        <w:t>,</w:t>
-      </w:r>
-      <w:r>
-        <w:t>1500000</w:t>
-      </w:r>
-      <w:r>
-        <w:t>,</w:t>
-      </w:r>
-      <w:r>
-        <w:t>759125</w:t>
-      </w:r>
-      <w:r>
-        <w:t>,</w:t>
+        <w:t>Kampala,1500000,759125,</w:t>
       </w:r>
       <w:r>
         <w:rPr>
@@ -1037,14 +955,7 @@
           <w:b/>
           <w:lang w:val="bg-BG"/>
         </w:rPr>
-        <w:t>Хора</w:t>
-      </w:r>
-      <w:r>
-        <w:rPr>
-          <w:b/>
-          <w:lang w:val="bg-BG"/>
-        </w:rPr>
-        <w:t>:</w:t>
+        <w:t>Хора:</w:t>
       </w:r>
     </w:p>
     <w:p>
@@ -1071,46 +982,7 @@
         <w:ind w:left="1080"/>
       </w:pPr>
       <w:r>
-        <w:t>Malinka</w:t>
-      </w:r>
-      <w:r>
-        <w:t>,</w:t>
-      </w:r>
-      <w:r>
-        <w:t xml:space="preserve">null </w:t>
-      </w:r>
-      <w:r>
-        <w:t>,</w:t>
-      </w:r>
-      <w:r>
-        <w:t>Ivanova</w:t>
-      </w:r>
-      <w:r>
-        <w:t>,</w:t>
-      </w:r>
-      <w:r>
-        <w:t>2</w:t>
-      </w:r>
-      <w:r>
-        <w:t>5,</w:t>
-      </w:r>
-      <w:r>
-        <w:t>0</w:t>
-      </w:r>
-      <w:r>
-        <w:t>,</w:t>
-      </w:r>
-      <w:r>
-        <w:t>malimali</w:t>
-      </w:r>
-      <w:r>
-        <w:t>@</w:t>
-      </w:r>
-      <w:r>
-        <w:t>yahoo.com</w:t>
-      </w:r>
-      <w:r>
-        <w:t>,</w:t>
+        <w:t>Malinka,null ,Ivanova,25,0,malimali@yahoo.com,</w:t>
       </w:r>
       <w:r>
         <w:rPr>
@@ -1125,40 +997,7 @@
         <w:ind w:left="1080"/>
       </w:pPr>
       <w:r>
-        <w:t>Kamelia</w:t>
-      </w:r>
-      <w:r>
-        <w:t>,</w:t>
-      </w:r>
-      <w:r>
-        <w:t>Amelieva</w:t>
-      </w:r>
-      <w:r>
-        <w:t xml:space="preserve"> ,</w:t>
-      </w:r>
-      <w:r>
-        <w:t>Preslavova</w:t>
-      </w:r>
-      <w:r>
-        <w:t>,2</w:t>
-      </w:r>
-      <w:r>
-        <w:t>1</w:t>
-      </w:r>
-      <w:r>
-        <w:t>,0,</w:t>
-      </w:r>
-      <w:r>
-        <w:t>ka</w:t>
-      </w:r>
-      <w:r>
-        <w:t>mali@</w:t>
-      </w:r>
-      <w:r>
-        <w:t>gmail</w:t>
-      </w:r>
-      <w:r>
-        <w:t>.com,</w:t>
+        <w:t>Kamelia,Amelieva ,Preslavova,21,0,kamali@gmail.com,</w:t>
       </w:r>
       <w:r>
         <w:rPr>
@@ -1173,142 +1012,101 @@
         <w:ind w:left="1080"/>
       </w:pPr>
       <w:r>
-        <w:t>Marin</w:t>
-      </w:r>
-      <w:r>
-        <w:t>,</w:t>
-      </w:r>
-      <w:r>
-        <w:t>null</w:t>
-      </w:r>
-      <w:r>
-        <w:t xml:space="preserve"> ,</w:t>
+        <w:t>Marin,null ,</w:t>
       </w:r>
       <w:r>
         <w:t xml:space="preserve"> </w:t>
       </w:r>
       <w:r>
-        <w:t>Goleminov,</w:t>
-      </w:r>
-      <w:r>
-        <w:t>40</w:t>
-      </w:r>
-      <w:r>
-        <w:t>,</w:t>
-      </w:r>
-      <w:r>
-        <w:t>1</w:t>
-      </w:r>
-      <w:r>
-        <w:t>,</w:t>
-      </w:r>
-      <w:r>
-        <w:t>marin_g</w:t>
-      </w:r>
-      <w:r>
-        <w:t>@gmail.com,</w:t>
+        <w:t>Goleminov,40,1,marin_g@gmail.com,</w:t>
+      </w:r>
+      <w:r>
+        <w:rPr>
+          <w:highlight w:val="red"/>
+        </w:rPr>
+        <w:t>Shumen</w:t>
+      </w:r>
+    </w:p>
+    <w:p>
+      <w:pPr>
+        <w:pStyle w:val="ListParagraph"/>
+        <w:ind w:left="1080"/>
+      </w:pPr>
+      <w:r>
+        <w:t>Sambo,Viktor,Dontworry,58,1,sambomambo@ugabuga.com,</w:t>
+      </w:r>
+      <w:r>
+        <w:t xml:space="preserve"> </w:t>
+      </w:r>
+      <w:r>
+        <w:rPr>
+          <w:highlight w:val="red"/>
+        </w:rPr>
+        <w:t>Kampala</w:t>
+      </w:r>
+    </w:p>
+    <w:p>
+      <w:pPr>
+        <w:pStyle w:val="ListParagraph"/>
+        <w:ind w:left="1080"/>
+      </w:pPr>
+      <w:r>
+        <w:t>John, Bob, Marley, 17,1,johnybegood@yahoo.com.,</w:t>
+      </w:r>
+      <w:r>
+        <w:t xml:space="preserve"> </w:t>
+      </w:r>
+      <w:r>
+        <w:rPr>
+          <w:highlight w:val="red"/>
+        </w:rPr>
+        <w:t>Richmond</w:t>
+      </w:r>
+    </w:p>
+    <w:p>
+      <w:pPr>
+        <w:pStyle w:val="ListParagraph"/>
+        <w:ind w:left="1080"/>
+      </w:pPr>
+      <w:r>
+        <w:t>Jessica, Jehna, Jahmeson, 27,0,jehna27@gmail.com.,</w:t>
+      </w:r>
+      <w:r>
+        <w:t xml:space="preserve"> </w:t>
+      </w:r>
+      <w:r>
+        <w:rPr>
+          <w:highlight w:val="red"/>
+        </w:rPr>
+        <w:t>Richmond</w:t>
+      </w:r>
+    </w:p>
+    <w:p>
+      <w:pPr>
+        <w:pStyle w:val="ListParagraph"/>
+        <w:numPr>
+          <w:ilvl w:val="0"/>
+          <w:numId w:val="3"/>
+        </w:numPr>
+      </w:pPr>
+      <w:r>
+        <w:rPr>
+          <w:lang w:val="bg-BG"/>
+        </w:rPr>
+        <w:lastRenderedPageBreak/>
+        <w:t xml:space="preserve">Направете заявка за визуализиране на данните от трите таблици и  извадете </w:t>
+      </w:r>
+      <w:r>
+        <w:t xml:space="preserve">Entity-Relationship </w:t>
+      </w:r>
+      <w:r>
+        <w:rPr>
+          <w:lang w:val="bg-BG"/>
+        </w:rPr>
+        <w:t>диаграма.</w:t>
       </w:r>
       <w:bookmarkStart w:id="0" w:name="_GoBack"/>
       <w:bookmarkEnd w:id="0"/>
-      <w:r>
-        <w:rPr>
-          <w:highlight w:val="red"/>
-        </w:rPr>
-        <w:t>Shumen</w:t>
-      </w:r>
-    </w:p>
-    <w:p>
-      <w:pPr>
-        <w:pStyle w:val="ListParagraph"/>
-        <w:ind w:left="1080"/>
-      </w:pPr>
-      <w:r>
-        <w:t>Sambo,Viktor,Dontworry,58,1,sambomambo@ugabuga.com,</w:t>
-      </w:r>
-      <w:r>
-        <w:t xml:space="preserve"> </w:t>
-      </w:r>
-      <w:r>
-        <w:rPr>
-          <w:highlight w:val="red"/>
-        </w:rPr>
-        <w:t>Kampala</w:t>
-      </w:r>
-    </w:p>
-    <w:p>
-      <w:pPr>
-        <w:pStyle w:val="ListParagraph"/>
-        <w:ind w:left="1080"/>
-      </w:pPr>
-      <w:r>
-        <w:t>John, Bob, Marley, 17,1,johnybegood@yahoo.com.,</w:t>
-      </w:r>
-      <w:r>
-        <w:t xml:space="preserve"> </w:t>
-      </w:r>
-      <w:r>
-        <w:rPr>
-          <w:highlight w:val="red"/>
-        </w:rPr>
-        <w:t>Richmond</w:t>
-      </w:r>
-    </w:p>
-    <w:p>
-      <w:pPr>
-        <w:pStyle w:val="ListParagraph"/>
-        <w:ind w:left="1080"/>
-      </w:pPr>
-      <w:r>
-        <w:t>Jessica</w:t>
-      </w:r>
-      <w:r>
-        <w:t xml:space="preserve">, </w:t>
-      </w:r>
-      <w:r>
-        <w:t>Jehna</w:t>
-      </w:r>
-      <w:r>
-        <w:t xml:space="preserve">, </w:t>
-      </w:r>
-      <w:r>
-        <w:t>Jahmeson</w:t>
-      </w:r>
-      <w:r>
-        <w:t xml:space="preserve">, </w:t>
-      </w:r>
-      <w:r>
-        <w:t>2</w:t>
-      </w:r>
-      <w:r>
-        <w:t>7,</w:t>
-      </w:r>
-      <w:r>
-        <w:t>0</w:t>
-      </w:r>
-      <w:r>
-        <w:t>,</w:t>
-      </w:r>
-      <w:r>
-        <w:t>jehna27</w:t>
-      </w:r>
-      <w:r>
-        <w:t>@</w:t>
-      </w:r>
-      <w:r>
-        <w:t>gmail</w:t>
-      </w:r>
-      <w:r>
-        <w:t>.com.,</w:t>
-      </w:r>
-      <w:r>
-        <w:t xml:space="preserve"> </w:t>
-      </w:r>
-      <w:r>
-        <w:rPr>
-          <w:highlight w:val="red"/>
-        </w:rPr>
-        <w:t>Richmond</w:t>
-      </w:r>
     </w:p>
     <w:sectPr>
       <w:pgSz w:w="12240" w:h="15840"/>

</xml_diff>